<commit_message>
Ajout de quelques lignes
</commit_message>
<xml_diff>
--- a/Resume_de_stage_Francais_Anglais.docx
+++ b/Resume_de_stage_Francais_Anglais.docx
@@ -109,8 +109,17 @@
           <w:sz w:val="28"/>
           <w:szCs w:val="28"/>
         </w:rPr>
-        <w:t xml:space="preserve"> avec Power Mock’up</w:t>
-      </w:r>
+        <w:t xml:space="preserve"> avec Power </w:t>
+      </w:r>
+      <w:proofErr w:type="spellStart"/>
+      <w:r>
+        <w:rPr>
+          <w:sz w:val="28"/>
+          <w:szCs w:val="28"/>
+        </w:rPr>
+        <w:t>Mock’up</w:t>
+      </w:r>
+      <w:proofErr w:type="spellEnd"/>
       <w:r>
         <w:rPr>
           <w:sz w:val="28"/>
@@ -123,7 +132,49 @@
           <w:sz w:val="28"/>
           <w:szCs w:val="28"/>
         </w:rPr>
-        <w:t>puis après validation de celle-ci, j’ai créé une version statique du site en html CSS et j’ai utilisé bootstrap comme framework css. J’avais libre choix des technos utilisées j’ai donc choisi Symfony pour faire la version dynamique. Le premier travail en dynamique et la gestion du formulaire de contact</w:t>
+        <w:t xml:space="preserve">puis après validation de celle-ci, j’ai créé une version statique du site en html CSS et j’ai utilisé </w:t>
+      </w:r>
+      <w:r>
+        <w:rPr>
+          <w:sz w:val="28"/>
+          <w:szCs w:val="28"/>
+        </w:rPr>
+        <w:t>B</w:t>
+      </w:r>
+      <w:r>
+        <w:rPr>
+          <w:sz w:val="28"/>
+          <w:szCs w:val="28"/>
+        </w:rPr>
+        <w:t xml:space="preserve">ootstrap comme </w:t>
+      </w:r>
+      <w:r>
+        <w:rPr>
+          <w:sz w:val="28"/>
+          <w:szCs w:val="28"/>
+        </w:rPr>
+        <w:t>F</w:t>
+      </w:r>
+      <w:r>
+        <w:rPr>
+          <w:sz w:val="28"/>
+          <w:szCs w:val="28"/>
+        </w:rPr>
+        <w:t xml:space="preserve">ramework </w:t>
+      </w:r>
+      <w:r>
+        <w:rPr>
+          <w:sz w:val="28"/>
+          <w:szCs w:val="28"/>
+        </w:rPr>
+        <w:t>CSS</w:t>
+      </w:r>
+      <w:r>
+        <w:rPr>
+          <w:sz w:val="28"/>
+          <w:szCs w:val="28"/>
+        </w:rPr>
+        <w:t>. J’avais libre choix des technos utilisées j’ai donc choisi Symfony pour faire la version dynamique. Le premier travail en dynamique et la gestion du formulaire de contact</w:t>
       </w:r>
       <w:r>
         <w:rPr>
@@ -144,7 +195,37 @@
           <w:sz w:val="28"/>
           <w:szCs w:val="28"/>
         </w:rPr>
-        <w:t xml:space="preserve"> est simple, il n’y a que deux tables. Tout d’abord la table user, elle permet d’avoir une connexion admin au site pour la gestion du formulaire de contact (très peu d’entrée dans cette table) je l’ai créé via le « make :user » de symfony et la table contact qui contient les messages reçus et envoyés. Cette dernière</w:t>
+        <w:t xml:space="preserve"> est simple, il n’y a que deux tables. Tout d’abord la table user, elle permet d’avoir une connexion admin au site pour la gestion du formulaire de contact (très peu d’entrée dans cette table) je l’ai créé via le « </w:t>
+      </w:r>
+      <w:proofErr w:type="spellStart"/>
+      <w:r>
+        <w:rPr>
+          <w:sz w:val="28"/>
+          <w:szCs w:val="28"/>
+        </w:rPr>
+        <w:t>make</w:t>
+      </w:r>
+      <w:proofErr w:type="spellEnd"/>
+      <w:r>
+        <w:rPr>
+          <w:sz w:val="28"/>
+          <w:szCs w:val="28"/>
+        </w:rPr>
+        <w:t xml:space="preserve"> :user » de </w:t>
+      </w:r>
+      <w:r>
+        <w:rPr>
+          <w:sz w:val="28"/>
+          <w:szCs w:val="28"/>
+        </w:rPr>
+        <w:t>S</w:t>
+      </w:r>
+      <w:r>
+        <w:rPr>
+          <w:sz w:val="28"/>
+          <w:szCs w:val="28"/>
+        </w:rPr>
+        <w:t>ymfony et la table contact qui contient les messages reçus et envoyés. Cette dernière</w:t>
       </w:r>
       <w:r>
         <w:rPr>
@@ -221,7 +302,21 @@
           <w:sz w:val="28"/>
           <w:szCs w:val="28"/>
         </w:rPr>
-        <w:t xml:space="preserve"> et j’ai créé une fonction dans le repository pour sélectionner que les message reçus ou que les messages envoyés. J’ai adapté mon css au statut du message (non lu en gras</w:t>
+        <w:t xml:space="preserve"> et j’ai créé une fonction dans le repository pour sélectionner que les message reçus ou que les messages envoyés. J’ai adapté mon</w:t>
+      </w:r>
+      <w:r>
+        <w:rPr>
+          <w:sz w:val="28"/>
+          <w:szCs w:val="28"/>
+        </w:rPr>
+        <w:t xml:space="preserve"> CSS</w:t>
+      </w:r>
+      <w:r>
+        <w:rPr>
+          <w:sz w:val="28"/>
+          <w:szCs w:val="28"/>
+        </w:rPr>
+        <w:t xml:space="preserve"> au statut du message (non lu en gras</w:t>
       </w:r>
       <w:r>
         <w:rPr>
@@ -263,8 +358,24 @@
           <w:sz w:val="28"/>
           <w:szCs w:val="28"/>
         </w:rPr>
-        <w:t xml:space="preserve"> J’ai ajouté la possibilité de répondre et j’ai utilisé swiftmailer</w:t>
-      </w:r>
+        <w:t xml:space="preserve"> J’ai ajouté la possibilité de répondre et j’ai utilisé </w:t>
+      </w:r>
+      <w:proofErr w:type="spellStart"/>
+      <w:r>
+        <w:rPr>
+          <w:sz w:val="28"/>
+          <w:szCs w:val="28"/>
+        </w:rPr>
+        <w:t>S</w:t>
+      </w:r>
+      <w:r>
+        <w:rPr>
+          <w:sz w:val="28"/>
+          <w:szCs w:val="28"/>
+        </w:rPr>
+        <w:t>wiftmailer</w:t>
+      </w:r>
+      <w:proofErr w:type="spellEnd"/>
       <w:r>
         <w:rPr>
           <w:sz w:val="28"/>
@@ -305,7 +416,30 @@
           <w:sz w:val="28"/>
           <w:szCs w:val="28"/>
         </w:rPr>
-        <w:t xml:space="preserve"> j’ai travaillé avec les API notamment pour récupérer le contenu youtube d’une chaîne.</w:t>
+        <w:t xml:space="preserve"> j’ai travaillé avec les API notamment pour récupérer le contenu </w:t>
+      </w:r>
+      <w:proofErr w:type="spellStart"/>
+      <w:r>
+        <w:rPr>
+          <w:sz w:val="28"/>
+          <w:szCs w:val="28"/>
+        </w:rPr>
+        <w:t>Y</w:t>
+      </w:r>
+      <w:r>
+        <w:rPr>
+          <w:sz w:val="28"/>
+          <w:szCs w:val="28"/>
+        </w:rPr>
+        <w:t>outube</w:t>
+      </w:r>
+      <w:proofErr w:type="spellEnd"/>
+      <w:r>
+        <w:rPr>
+          <w:sz w:val="28"/>
+          <w:szCs w:val="28"/>
+        </w:rPr>
+        <w:t xml:space="preserve"> d’une chaîne.</w:t>
       </w:r>
       <w:r>
         <w:rPr>
@@ -319,7 +453,23 @@
           <w:sz w:val="28"/>
           <w:szCs w:val="28"/>
         </w:rPr>
-        <w:t xml:space="preserve"> J’ai utilisé Curl pour faire ma requête et récupérer le résultat</w:t>
+        <w:t xml:space="preserve"> J’ai utilisé </w:t>
+      </w:r>
+      <w:proofErr w:type="spellStart"/>
+      <w:r>
+        <w:rPr>
+          <w:sz w:val="28"/>
+          <w:szCs w:val="28"/>
+        </w:rPr>
+        <w:t>Curl</w:t>
+      </w:r>
+      <w:proofErr w:type="spellEnd"/>
+      <w:r>
+        <w:rPr>
+          <w:sz w:val="28"/>
+          <w:szCs w:val="28"/>
+        </w:rPr>
+        <w:t xml:space="preserve"> pour faire ma requête et récupérer le résultat</w:t>
       </w:r>
       <w:r>
         <w:rPr>
@@ -340,21 +490,120 @@
           <w:sz w:val="28"/>
           <w:szCs w:val="28"/>
         </w:rPr>
-        <w:t xml:space="preserve"> De plus j’ai mis ce résultat en cache via le cache de symfony pour éviter de faire trop de requêtes (youtube les limite).</w:t>
-      </w:r>
-      <w:r>
-        <w:rPr>
-          <w:sz w:val="28"/>
-          <w:szCs w:val="28"/>
-        </w:rPr>
-        <w:t xml:space="preserve"> J’ai utilisé un plugin Js pour récupérer les données instagra</w:t>
-      </w:r>
-      <w:r>
-        <w:rPr>
-          <w:sz w:val="28"/>
-          <w:szCs w:val="28"/>
-        </w:rPr>
-        <w:t>m et les afficher (pas besoin d’access token).</w:t>
+        <w:t xml:space="preserve"> De plus j’ai mis ce résultat en cache via le cache de </w:t>
+      </w:r>
+      <w:r>
+        <w:rPr>
+          <w:sz w:val="28"/>
+          <w:szCs w:val="28"/>
+        </w:rPr>
+        <w:t>S</w:t>
+      </w:r>
+      <w:r>
+        <w:rPr>
+          <w:sz w:val="28"/>
+          <w:szCs w:val="28"/>
+        </w:rPr>
+        <w:t>ymfony pour éviter de faire trop de requêtes (</w:t>
+      </w:r>
+      <w:proofErr w:type="spellStart"/>
+      <w:r>
+        <w:rPr>
+          <w:sz w:val="28"/>
+          <w:szCs w:val="28"/>
+        </w:rPr>
+        <w:t>Y</w:t>
+      </w:r>
+      <w:r>
+        <w:rPr>
+          <w:sz w:val="28"/>
+          <w:szCs w:val="28"/>
+        </w:rPr>
+        <w:t>outube</w:t>
+      </w:r>
+      <w:proofErr w:type="spellEnd"/>
+      <w:r>
+        <w:rPr>
+          <w:sz w:val="28"/>
+          <w:szCs w:val="28"/>
+        </w:rPr>
+        <w:t xml:space="preserve"> les limite).</w:t>
+      </w:r>
+      <w:r>
+        <w:rPr>
+          <w:sz w:val="28"/>
+          <w:szCs w:val="28"/>
+        </w:rPr>
+        <w:t xml:space="preserve"> J’ai utilisé un plugin </w:t>
+      </w:r>
+      <w:proofErr w:type="spellStart"/>
+      <w:r>
+        <w:rPr>
+          <w:sz w:val="28"/>
+          <w:szCs w:val="28"/>
+        </w:rPr>
+        <w:t>Js</w:t>
+      </w:r>
+      <w:proofErr w:type="spellEnd"/>
+      <w:r>
+        <w:rPr>
+          <w:sz w:val="28"/>
+          <w:szCs w:val="28"/>
+        </w:rPr>
+        <w:t xml:space="preserve"> pour récupérer les données </w:t>
+      </w:r>
+      <w:r>
+        <w:rPr>
+          <w:sz w:val="28"/>
+          <w:szCs w:val="28"/>
+        </w:rPr>
+        <w:t>I</w:t>
+      </w:r>
+      <w:r>
+        <w:rPr>
+          <w:sz w:val="28"/>
+          <w:szCs w:val="28"/>
+        </w:rPr>
+        <w:t>nstagra</w:t>
+      </w:r>
+      <w:r>
+        <w:rPr>
+          <w:sz w:val="28"/>
+          <w:szCs w:val="28"/>
+        </w:rPr>
+        <w:t xml:space="preserve">m et les afficher (pas besoin </w:t>
+      </w:r>
+      <w:proofErr w:type="spellStart"/>
+      <w:r>
+        <w:rPr>
+          <w:sz w:val="28"/>
+          <w:szCs w:val="28"/>
+        </w:rPr>
+        <w:t>d’access</w:t>
+      </w:r>
+      <w:proofErr w:type="spellEnd"/>
+      <w:r>
+        <w:rPr>
+          <w:sz w:val="28"/>
+          <w:szCs w:val="28"/>
+        </w:rPr>
+        <w:t xml:space="preserve"> </w:t>
+      </w:r>
+      <w:proofErr w:type="spellStart"/>
+      <w:r>
+        <w:rPr>
+          <w:sz w:val="28"/>
+          <w:szCs w:val="28"/>
+        </w:rPr>
+        <w:t>token</w:t>
+      </w:r>
+      <w:proofErr w:type="spellEnd"/>
+      <w:r>
+        <w:rPr>
+          <w:sz w:val="28"/>
+          <w:szCs w:val="28"/>
+        </w:rPr>
+        <w:t>).</w:t>
       </w:r>
     </w:p>
     <w:p>
@@ -373,7 +622,43 @@
           <w:lang w:val="en-US"/>
         </w:rPr>
         <w:lastRenderedPageBreak/>
-        <w:t xml:space="preserve">Résumé de stage en Anglais </w:t>
+        <w:t xml:space="preserve">Résumé de stage </w:t>
+      </w:r>
+      <w:proofErr w:type="spellStart"/>
+      <w:r>
+        <w:rPr>
+          <w:sz w:val="56"/>
+          <w:szCs w:val="56"/>
+          <w:lang w:val="en-US"/>
+        </w:rPr>
+        <w:t>en</w:t>
+      </w:r>
+      <w:proofErr w:type="spellEnd"/>
+      <w:r>
+        <w:rPr>
+          <w:sz w:val="56"/>
+          <w:szCs w:val="56"/>
+          <w:lang w:val="en-US"/>
+        </w:rPr>
+        <w:t xml:space="preserve"> </w:t>
+      </w:r>
+      <w:proofErr w:type="spellStart"/>
+      <w:r>
+        <w:rPr>
+          <w:sz w:val="56"/>
+          <w:szCs w:val="56"/>
+          <w:lang w:val="en-US"/>
+        </w:rPr>
+        <w:t>Anglais</w:t>
+      </w:r>
+      <w:proofErr w:type="spellEnd"/>
+      <w:r>
+        <w:rPr>
+          <w:sz w:val="56"/>
+          <w:szCs w:val="56"/>
+          <w:lang w:val="en-US"/>
+        </w:rPr>
+        <w:t xml:space="preserve"> </w:t>
       </w:r>
     </w:p>
     <w:p>
@@ -472,8 +757,44 @@
           <w:szCs w:val="28"/>
           <w:lang w:val="en-US"/>
         </w:rPr>
-        <w:t>When I had those informations I make a model with Power Mock’up</w:t>
-      </w:r>
+        <w:t xml:space="preserve">When I had those </w:t>
+      </w:r>
+      <w:proofErr w:type="spellStart"/>
+      <w:r>
+        <w:rPr>
+          <w:sz w:val="28"/>
+          <w:szCs w:val="28"/>
+          <w:lang w:val="en-US"/>
+        </w:rPr>
+        <w:t>informations</w:t>
+      </w:r>
+      <w:proofErr w:type="spellEnd"/>
+      <w:r>
+        <w:rPr>
+          <w:sz w:val="28"/>
+          <w:szCs w:val="28"/>
+          <w:lang w:val="en-US"/>
+        </w:rPr>
+        <w:t>,</w:t>
+      </w:r>
+      <w:r>
+        <w:rPr>
+          <w:sz w:val="28"/>
+          <w:szCs w:val="28"/>
+          <w:lang w:val="en-US"/>
+        </w:rPr>
+        <w:t xml:space="preserve"> I make a model with Power </w:t>
+      </w:r>
+      <w:proofErr w:type="spellStart"/>
+      <w:r>
+        <w:rPr>
+          <w:sz w:val="28"/>
+          <w:szCs w:val="28"/>
+          <w:lang w:val="en-US"/>
+        </w:rPr>
+        <w:t>Mock’up</w:t>
+      </w:r>
+      <w:proofErr w:type="spellEnd"/>
       <w:r>
         <w:rPr>
           <w:sz w:val="28"/>
@@ -536,7 +857,25 @@
           <w:szCs w:val="28"/>
           <w:lang w:val="en-US"/>
         </w:rPr>
-        <w:t>admin connection on the site for the management of contact’s form (few entries in this table). I made it with the command “make:user” on Symfony. Second is the contact table which content message received and sent. It is composed of different field</w:t>
+        <w:t>admin connection on the site for the management of contact’s form (few entries in this table). I made it with the command “</w:t>
+      </w:r>
+      <w:proofErr w:type="spellStart"/>
+      <w:r>
+        <w:rPr>
+          <w:sz w:val="28"/>
+          <w:szCs w:val="28"/>
+          <w:lang w:val="en-US"/>
+        </w:rPr>
+        <w:t>make:user</w:t>
+      </w:r>
+      <w:proofErr w:type="spellEnd"/>
+      <w:r>
+        <w:rPr>
+          <w:sz w:val="28"/>
+          <w:szCs w:val="28"/>
+          <w:lang w:val="en-US"/>
+        </w:rPr>
+        <w:t>” on Symfony. Second is the contact table which content message received and sent. It is composed of different field</w:t>
       </w:r>
       <w:r>
         <w:rPr>
@@ -576,7 +915,25 @@
           <w:szCs w:val="28"/>
           <w:lang w:val="en-US"/>
         </w:rPr>
-        <w:t xml:space="preserve"> email, subject, content, a Boolean to know if message is read or not, a Boolean to know if message is deleted or not (Bin), and the sending date. I created pages which regroup received messages, sent messages and the bin. I made a function in the repository which can select only received message or only sent message. I adapted the css to the status’ message (font is bold when it’s not read…). I created functions to</w:t>
+        <w:t xml:space="preserve"> email, subject, content, a Boolean to know if message is read or not, a Boolean to know if message is deleted or not (Bin), and the sending date. I created pages which regroup received messages, sent messages and the bin. I made a function in the repository which can select only received message or only sent message. I adapted the </w:t>
+      </w:r>
+      <w:proofErr w:type="spellStart"/>
+      <w:r>
+        <w:rPr>
+          <w:sz w:val="28"/>
+          <w:szCs w:val="28"/>
+          <w:lang w:val="en-US"/>
+        </w:rPr>
+        <w:t>css</w:t>
+      </w:r>
+      <w:proofErr w:type="spellEnd"/>
+      <w:r>
+        <w:rPr>
+          <w:sz w:val="28"/>
+          <w:szCs w:val="28"/>
+          <w:lang w:val="en-US"/>
+        </w:rPr>
+        <w:t xml:space="preserve"> to the status’ message (font is bold when it’s not read…). I created functions to</w:t>
       </w:r>
       <w:r>
         <w:rPr>
@@ -586,6 +943,7 @@
         </w:rPr>
         <w:t xml:space="preserve"> mark as read, mark as not read, put in the bin, restore a message in the bin, delete definitely and clear the bin. I added the possibility to answer and I used </w:t>
       </w:r>
+      <w:proofErr w:type="spellStart"/>
       <w:r>
         <w:rPr>
           <w:sz w:val="28"/>
@@ -600,7 +958,16 @@
           <w:szCs w:val="28"/>
           <w:lang w:val="en-US"/>
         </w:rPr>
-        <w:t>wiftmailer to send and receive message.</w:t>
+        <w:t>wiftmailer</w:t>
+      </w:r>
+      <w:proofErr w:type="spellEnd"/>
+      <w:r>
+        <w:rPr>
+          <w:sz w:val="28"/>
+          <w:szCs w:val="28"/>
+          <w:lang w:val="en-US"/>
+        </w:rPr>
+        <w:t xml:space="preserve"> to send and receive message.</w:t>
       </w:r>
       <w:r>
         <w:rPr>
@@ -656,7 +1023,25 @@
           <w:szCs w:val="28"/>
           <w:lang w:val="en-US"/>
         </w:rPr>
-        <w:t xml:space="preserve"> I worked with API, especially to retrieve the Youtube’s content of a channel. I created my application on the </w:t>
+        <w:t xml:space="preserve"> I worked with API, especially to retrieve the </w:t>
+      </w:r>
+      <w:proofErr w:type="spellStart"/>
+      <w:r>
+        <w:rPr>
+          <w:sz w:val="28"/>
+          <w:szCs w:val="28"/>
+          <w:lang w:val="en-US"/>
+        </w:rPr>
+        <w:t>Youtube’s</w:t>
+      </w:r>
+      <w:proofErr w:type="spellEnd"/>
+      <w:r>
+        <w:rPr>
+          <w:sz w:val="28"/>
+          <w:szCs w:val="28"/>
+          <w:lang w:val="en-US"/>
+        </w:rPr>
+        <w:t xml:space="preserve"> content of a channel. I created my application on the </w:t>
       </w:r>
       <w:r>
         <w:rPr>
@@ -704,7 +1089,25 @@
           <w:szCs w:val="28"/>
           <w:lang w:val="en-US"/>
         </w:rPr>
-        <w:t xml:space="preserve"> Moreover I put the result in cache thanks to Symfony because Youtube limit the number of request.</w:t>
+        <w:t xml:space="preserve"> Moreover I put the result in cache thanks to Symfony because </w:t>
+      </w:r>
+      <w:proofErr w:type="spellStart"/>
+      <w:r>
+        <w:rPr>
+          <w:sz w:val="28"/>
+          <w:szCs w:val="28"/>
+          <w:lang w:val="en-US"/>
+        </w:rPr>
+        <w:t>Youtube</w:t>
+      </w:r>
+      <w:proofErr w:type="spellEnd"/>
+      <w:r>
+        <w:rPr>
+          <w:sz w:val="28"/>
+          <w:szCs w:val="28"/>
+          <w:lang w:val="en-US"/>
+        </w:rPr>
+        <w:t xml:space="preserve"> limit the number of request.</w:t>
       </w:r>
       <w:r>
         <w:rPr>

</xml_diff>